<commit_message>
fine architettura e requisiti?
requisiti ho qualche dubbio che vadano bene, forse dovrò rivisitarli, architettura mi pare ok
</commit_message>
<xml_diff>
--- a/Architettura/Architettura.docx
+++ b/Architettura/Architettura.docx
@@ -3,44 +3,35 @@
 <w:document xmlns:wpc="http://schemas.microsoft.com/office/word/2010/wordprocessingCanvas" xmlns:cx="http://schemas.microsoft.com/office/drawing/2014/chartex" xmlns:cx1="http://schemas.microsoft.com/office/drawing/2015/9/8/chartex" xmlns:cx2="http://schemas.microsoft.com/office/drawing/2015/10/21/chartex" xmlns:cx3="http://schemas.microsoft.com/office/drawing/2016/5/9/chartex" xmlns:cx4="http://schemas.microsoft.com/office/drawing/2016/5/10/chartex" xmlns:cx5="http://schemas.microsoft.com/office/drawing/2016/5/11/chartex" xmlns:cx6="http://schemas.microsoft.com/office/drawing/2016/5/12/chartex" xmlns:cx7="http://schemas.microsoft.com/office/drawing/2016/5/13/chartex" xmlns:cx8="http://schemas.microsoft.com/office/drawing/2016/5/14/chartex" xmlns:mc="http://schemas.openxmlformats.org/markup-compatibility/2006" xmlns:aink="http://schemas.microsoft.com/office/drawing/2016/ink" xmlns:am3d="http://schemas.microsoft.com/office/drawing/2017/model3d" xmlns:o="urn:schemas-microsoft-com:office:office" xmlns:oel="http://schemas.microsoft.com/office/2019/extlst" xmlns:r="http://schemas.openxmlformats.org/officeDocument/2006/relationships" xmlns:m="http://schemas.openxmlformats.org/officeDocument/2006/math" xmlns:v="urn:schemas-microsoft-com:vml" xmlns:wp14="http://schemas.microsoft.com/office/word/2010/wordprocessingDrawing" xmlns:wp="http://schemas.openxmlformats.org/drawingml/2006/wordprocessingDrawing" xmlns:w10="urn:schemas-microsoft-com:office:word" xmlns:w="http://schemas.openxmlformats.org/wordprocessingml/2006/main" xmlns:w14="http://schemas.microsoft.com/office/word/2010/wordml" xmlns:w15="http://schemas.microsoft.com/office/word/2012/wordml" xmlns:w16cex="http://schemas.microsoft.com/office/word/2018/wordml/cex" xmlns:w16cid="http://schemas.microsoft.com/office/word/2016/wordml/cid" xmlns:w16="http://schemas.microsoft.com/office/word/2018/wordml" xmlns:w16du="http://schemas.microsoft.com/office/word/2023/wordml/word16du" xmlns:w16sdtdh="http://schemas.microsoft.com/office/word/2020/wordml/sdtdatahash" xmlns:w16sdtfl="http://schemas.microsoft.com/office/word/2024/wordml/sdtformatlock" xmlns:w16se="http://schemas.microsoft.com/office/word/2015/wordml/symex" xmlns:wpg="http://schemas.microsoft.com/office/word/2010/wordprocessingGroup" xmlns:wpi="http://schemas.microsoft.com/office/word/2010/wordprocessingInk" xmlns:wne="http://schemas.microsoft.com/office/word/2006/wordml" xmlns:wps="http://schemas.microsoft.com/office/word/2010/wordprocessingShape" mc:Ignorable="w14 w15 w16se w16cid w16 w16cex w16sdtdh w16sdtfl w16du wp14">
   <w:body>
     <w:p>
-      <w:r>
-        <w:t> invia un prompt a AI e lo score deve essere un 0.8 su 3 categorie</w:t>
-      </w:r>
-    </w:p>
-    <w:p/>
-    <w:p>
-      <w:r>
-        <w:t>ossia che raccoglie profilazione utente e db dati occupazione e manda un prompt ad AI per vedere quale sia lo score migliore, ossia il lavoro più adatto</w:t>
-      </w:r>
-    </w:p>
-    <w:p/>
-    <w:p/>
-    <w:p>
-      <w:r>
-        <w:t xml:space="preserve">in caso chiedi al profe se è meglio che la profilazine dell’utente nelle tre categorie viene fatta in modo separato tra tre LF per poi unire il risultato </w:t>
-      </w:r>
-    </w:p>
-    <w:p/>
-    <w:p>
-      <w:r>
-        <w:t>ARCHITETTURA- PANDAI</w:t>
+      <w:pPr>
+        <w:pStyle w:val="Titolo1"/>
+        <w:spacing w:line="360" w:lineRule="auto"/>
+        <w:rPr>
+          <w:rFonts w:ascii="Times New Roman" w:hAnsi="Times New Roman" w:cs="Times New Roman"/>
+        </w:rPr>
+      </w:pPr>
+      <w:r>
+        <w:rPr>
+          <w:rFonts w:ascii="Times New Roman" w:hAnsi="Times New Roman" w:cs="Times New Roman"/>
+        </w:rPr>
+        <w:t>ARCHITETTURA-PANDAI</w:t>
       </w:r>
     </w:p>
     <w:p>
       <w:pPr>
-        <w:rPr>
+        <w:spacing w:line="360" w:lineRule="auto"/>
+        <w:rPr>
+          <w:rFonts w:ascii="Times New Roman" w:hAnsi="Times New Roman" w:cs="Times New Roman"/>
+        </w:rPr>
+      </w:pPr>
+      <w:r>
+        <w:rPr>
+          <w:rFonts w:ascii="Times New Roman" w:hAnsi="Times New Roman" w:cs="Times New Roman"/>
           <w:noProof/>
         </w:rPr>
-      </w:pPr>
-    </w:p>
-    <w:p>
-      <w:r>
-        <w:rPr>
-          <w:noProof/>
-        </w:rPr>
         <w:drawing>
-          <wp:inline distT="0" distB="0" distL="0" distR="0" wp14:anchorId="207BB7F5" wp14:editId="72AB637A">
-            <wp:extent cx="6514880" cy="4076700"/>
+          <wp:inline distT="0" distB="0" distL="0" distR="0" wp14:anchorId="207BB7F5" wp14:editId="29C13A36">
+            <wp:extent cx="5485937" cy="3685205"/>
             <wp:effectExtent l="0" t="0" r="635" b="0"/>
             <wp:docPr id="2134390965" name="Immagine 1"/>
             <wp:cNvGraphicFramePr>
@@ -53,20 +44,27 @@
                     <pic:cNvPr id="2134390965" name=""/>
                     <pic:cNvPicPr/>
                   </pic:nvPicPr>
-                  <pic:blipFill>
-                    <a:blip r:embed="rId4"/>
-                    <a:stretch>
-                      <a:fillRect/>
-                    </a:stretch>
+                  <pic:blipFill rotWithShape="1">
+                    <a:blip r:embed="rId6"/>
+                    <a:srcRect l="4428" r="2420"/>
+                    <a:stretch/>
                   </pic:blipFill>
-                  <pic:spPr>
+                  <pic:spPr bwMode="auto">
                     <a:xfrm>
                       <a:off x="0" y="0"/>
-                      <a:ext cx="6522076" cy="4081203"/>
+                      <a:ext cx="5561384" cy="3735887"/>
                     </a:xfrm>
                     <a:prstGeom prst="rect">
                       <a:avLst/>
                     </a:prstGeom>
+                    <a:ln>
+                      <a:noFill/>
+                    </a:ln>
+                    <a:extLst>
+                      <a:ext uri="{53640926-AAD7-44D8-BBD7-CCE9431645EC}">
+                        <a14:shadowObscured xmlns:a14="http://schemas.microsoft.com/office/drawing/2010/main"/>
+                      </a:ext>
+                    </a:extLst>
                   </pic:spPr>
                 </pic:pic>
               </a:graphicData>
@@ -76,62 +74,1089 @@
       </w:r>
     </w:p>
     <w:p>
-      <w:r>
-        <w:rPr>
+      <w:pPr>
+        <w:spacing w:line="360" w:lineRule="auto"/>
+        <w:rPr>
+          <w:rFonts w:ascii="Times New Roman" w:hAnsi="Times New Roman" w:cs="Times New Roman"/>
+          <w:sz w:val="24"/>
+          <w:szCs w:val="24"/>
+        </w:rPr>
+      </w:pPr>
+      <w:r>
+        <w:rPr>
+          <w:rFonts w:ascii="Times New Roman" w:hAnsi="Times New Roman" w:cs="Times New Roman"/>
           <w:b/>
           <w:bCs/>
+          <w:sz w:val="24"/>
+          <w:szCs w:val="24"/>
+        </w:rPr>
+        <w:t xml:space="preserve">CI/CD &amp; </w:t>
+      </w:r>
+      <w:r>
+        <w:rPr>
+          <w:rFonts w:ascii="Times New Roman" w:hAnsi="Times New Roman" w:cs="Times New Roman"/>
+          <w:b/>
+          <w:bCs/>
+          <w:sz w:val="24"/>
+          <w:szCs w:val="24"/>
         </w:rPr>
         <w:t>Source Code Repository</w:t>
       </w:r>
       <w:r>
-        <w:t xml:space="preserve">: Viene utilizzato la piattaforma di Github per la gestione completa del codice sorgente e di tutti i file, permettendo di avere sempre un backup </w:t>
-      </w:r>
-      <w:r>
-        <w:t>.Viene effettuato un commit e un push ogni volta che si effettua una modifica.</w:t>
+        <w:rPr>
+          <w:rFonts w:ascii="Times New Roman" w:hAnsi="Times New Roman" w:cs="Times New Roman"/>
+          <w:sz w:val="24"/>
+          <w:szCs w:val="24"/>
+        </w:rPr>
+        <w:t xml:space="preserve">: Viene utilizzato la piattaforma di </w:t>
+      </w:r>
+      <w:r>
+        <w:rPr>
+          <w:rFonts w:ascii="Times New Roman" w:hAnsi="Times New Roman" w:cs="Times New Roman"/>
+          <w:sz w:val="24"/>
+          <w:szCs w:val="24"/>
+        </w:rPr>
+        <w:t>GitHub</w:t>
+      </w:r>
+      <w:r>
+        <w:rPr>
+          <w:rFonts w:ascii="Times New Roman" w:hAnsi="Times New Roman" w:cs="Times New Roman"/>
+          <w:sz w:val="24"/>
+          <w:szCs w:val="24"/>
+        </w:rPr>
+        <w:t xml:space="preserve"> per la gestione completa del codice sorgente</w:t>
+      </w:r>
+      <w:r>
+        <w:rPr>
+          <w:rFonts w:ascii="Times New Roman" w:hAnsi="Times New Roman" w:cs="Times New Roman"/>
+          <w:sz w:val="24"/>
+          <w:szCs w:val="24"/>
+        </w:rPr>
+        <w:t xml:space="preserve">, al suo interno si avrà codice di </w:t>
+      </w:r>
+      <w:proofErr w:type="spellStart"/>
+      <w:r>
+        <w:rPr>
+          <w:rFonts w:ascii="Times New Roman" w:hAnsi="Times New Roman" w:cs="Times New Roman"/>
+          <w:sz w:val="24"/>
+          <w:szCs w:val="24"/>
+        </w:rPr>
+        <w:t>backend</w:t>
+      </w:r>
+      <w:proofErr w:type="spellEnd"/>
+      <w:r>
+        <w:rPr>
+          <w:rFonts w:ascii="Times New Roman" w:hAnsi="Times New Roman" w:cs="Times New Roman"/>
+          <w:sz w:val="24"/>
+          <w:szCs w:val="24"/>
+        </w:rPr>
+        <w:t xml:space="preserve">, </w:t>
+      </w:r>
+      <w:proofErr w:type="spellStart"/>
+      <w:r>
+        <w:rPr>
+          <w:rFonts w:ascii="Times New Roman" w:hAnsi="Times New Roman" w:cs="Times New Roman"/>
+          <w:sz w:val="24"/>
+          <w:szCs w:val="24"/>
+        </w:rPr>
+        <w:t>frontend</w:t>
+      </w:r>
+      <w:proofErr w:type="spellEnd"/>
+      <w:r>
+        <w:rPr>
+          <w:rFonts w:ascii="Times New Roman" w:hAnsi="Times New Roman" w:cs="Times New Roman"/>
+          <w:sz w:val="24"/>
+          <w:szCs w:val="24"/>
+        </w:rPr>
+        <w:t xml:space="preserve"> e delle lambda</w:t>
+      </w:r>
+      <w:r>
+        <w:rPr>
+          <w:rFonts w:ascii="Times New Roman" w:hAnsi="Times New Roman" w:cs="Times New Roman"/>
+          <w:sz w:val="24"/>
+          <w:szCs w:val="24"/>
+        </w:rPr>
+        <w:t>.</w:t>
+      </w:r>
+      <w:r>
+        <w:rPr>
+          <w:rFonts w:ascii="Times New Roman" w:hAnsi="Times New Roman" w:cs="Times New Roman"/>
+          <w:sz w:val="24"/>
+          <w:szCs w:val="24"/>
+        </w:rPr>
+        <w:t xml:space="preserve"> </w:t>
+      </w:r>
+      <w:r>
+        <w:rPr>
+          <w:rFonts w:ascii="Times New Roman" w:hAnsi="Times New Roman" w:cs="Times New Roman"/>
+          <w:sz w:val="24"/>
+          <w:szCs w:val="24"/>
+        </w:rPr>
+        <w:t xml:space="preserve">Viene effettuato </w:t>
+      </w:r>
+      <w:r>
+        <w:rPr>
+          <w:rFonts w:ascii="Times New Roman" w:hAnsi="Times New Roman" w:cs="Times New Roman"/>
+          <w:sz w:val="24"/>
+          <w:szCs w:val="24"/>
+        </w:rPr>
+        <w:t xml:space="preserve">un CI/CD, ossia una automazione di build, test, </w:t>
+      </w:r>
+      <w:proofErr w:type="spellStart"/>
+      <w:r>
+        <w:rPr>
+          <w:rFonts w:ascii="Times New Roman" w:hAnsi="Times New Roman" w:cs="Times New Roman"/>
+          <w:sz w:val="24"/>
+          <w:szCs w:val="24"/>
+        </w:rPr>
+        <w:t>deploy</w:t>
+      </w:r>
+      <w:proofErr w:type="spellEnd"/>
+      <w:r>
+        <w:rPr>
+          <w:rFonts w:ascii="Times New Roman" w:hAnsi="Times New Roman" w:cs="Times New Roman"/>
+          <w:sz w:val="24"/>
+          <w:szCs w:val="24"/>
+        </w:rPr>
+        <w:t>, dove il codice verrà in continuazione scritto, testato e ultimato.</w:t>
       </w:r>
     </w:p>
     <w:p>
-      <w:r>
-        <w:rPr>
+      <w:pPr>
+        <w:spacing w:line="360" w:lineRule="auto"/>
+        <w:rPr>
+          <w:rFonts w:ascii="Times New Roman" w:hAnsi="Times New Roman" w:cs="Times New Roman"/>
+          <w:sz w:val="24"/>
+          <w:szCs w:val="24"/>
+        </w:rPr>
+      </w:pPr>
+      <w:proofErr w:type="spellStart"/>
+      <w:r>
+        <w:rPr>
+          <w:rFonts w:ascii="Times New Roman" w:hAnsi="Times New Roman" w:cs="Times New Roman"/>
           <w:b/>
           <w:bCs/>
+          <w:sz w:val="24"/>
+          <w:szCs w:val="24"/>
         </w:rPr>
         <w:t>MongoDB</w:t>
       </w:r>
-      <w:r>
-        <w:t>: Piattaforma che consente di avere un multi-cloud document database NoSQL, verrà utilizzato per la gestione dei profili dell’utente e per lo storage dei lavori professionali</w:t>
+      <w:proofErr w:type="spellEnd"/>
+      <w:r>
+        <w:rPr>
+          <w:rFonts w:ascii="Times New Roman" w:hAnsi="Times New Roman" w:cs="Times New Roman"/>
+          <w:sz w:val="24"/>
+          <w:szCs w:val="24"/>
+        </w:rPr>
+        <w:t xml:space="preserve">: Piattaforma che consente di avere un multi-cloud </w:t>
+      </w:r>
+      <w:proofErr w:type="spellStart"/>
+      <w:r>
+        <w:rPr>
+          <w:rFonts w:ascii="Times New Roman" w:hAnsi="Times New Roman" w:cs="Times New Roman"/>
+          <w:sz w:val="24"/>
+          <w:szCs w:val="24"/>
+        </w:rPr>
+        <w:t>document</w:t>
+      </w:r>
+      <w:proofErr w:type="spellEnd"/>
+      <w:r>
+        <w:rPr>
+          <w:rFonts w:ascii="Times New Roman" w:hAnsi="Times New Roman" w:cs="Times New Roman"/>
+          <w:sz w:val="24"/>
+          <w:szCs w:val="24"/>
+        </w:rPr>
+        <w:t xml:space="preserve"> database </w:t>
+      </w:r>
+      <w:proofErr w:type="spellStart"/>
+      <w:r>
+        <w:rPr>
+          <w:rFonts w:ascii="Times New Roman" w:hAnsi="Times New Roman" w:cs="Times New Roman"/>
+          <w:sz w:val="24"/>
+          <w:szCs w:val="24"/>
+        </w:rPr>
+        <w:t>NoSQL</w:t>
+      </w:r>
+      <w:proofErr w:type="spellEnd"/>
+      <w:r>
+        <w:rPr>
+          <w:rFonts w:ascii="Times New Roman" w:hAnsi="Times New Roman" w:cs="Times New Roman"/>
+          <w:sz w:val="24"/>
+          <w:szCs w:val="24"/>
+        </w:rPr>
+        <w:t>, verrà utilizzato per la gestione dei profili dell’utente e per lo storage dei lavori professionali</w:t>
+      </w:r>
+      <w:r>
+        <w:rPr>
+          <w:rFonts w:ascii="Times New Roman" w:hAnsi="Times New Roman" w:cs="Times New Roman"/>
+          <w:sz w:val="24"/>
+          <w:szCs w:val="24"/>
+        </w:rPr>
+        <w:t>.</w:t>
       </w:r>
     </w:p>
     <w:p>
-      <w:r>
-        <w:rPr>
+      <w:pPr>
+        <w:spacing w:line="360" w:lineRule="auto"/>
+        <w:rPr>
+          <w:rFonts w:ascii="Times New Roman" w:hAnsi="Times New Roman" w:cs="Times New Roman"/>
+          <w:sz w:val="24"/>
+          <w:szCs w:val="24"/>
+        </w:rPr>
+      </w:pPr>
+      <w:r>
+        <w:rPr>
+          <w:rFonts w:ascii="Times New Roman" w:hAnsi="Times New Roman" w:cs="Times New Roman"/>
           <w:b/>
           <w:bCs/>
-        </w:rPr>
-        <w:t>Client Mobile e Amazon Cognito:</w:t>
-      </w:r>
-      <w:r>
-        <w:t xml:space="preserve"> Piattaforma Amazon che permette la gestione dell’account dell’utente andando a conservare email </w:t>
-      </w:r>
-      <w:r>
-        <w:rPr>
-          <w:u w:val="single"/>
-        </w:rPr>
-        <w:t>password</w:t>
-      </w:r>
-      <w:r>
-        <w:t xml:space="preserve"> e nickname</w:t>
+          <w:sz w:val="24"/>
+          <w:szCs w:val="24"/>
+        </w:rPr>
+        <w:t>Client mobile:</w:t>
+      </w:r>
+      <w:r>
+        <w:rPr>
+          <w:rFonts w:ascii="Times New Roman" w:hAnsi="Times New Roman" w:cs="Times New Roman"/>
+          <w:sz w:val="24"/>
+          <w:szCs w:val="24"/>
+        </w:rPr>
+        <w:t xml:space="preserve"> Descrive l’interfaccia utente, ossia come ogni utente comunica con l’app</w:t>
+      </w:r>
+      <w:r>
+        <w:rPr>
+          <w:rFonts w:ascii="Times New Roman" w:hAnsi="Times New Roman" w:cs="Times New Roman"/>
+          <w:sz w:val="24"/>
+          <w:szCs w:val="24"/>
+        </w:rPr>
+        <w:t xml:space="preserve"> tramite l’interfaccia grafica, ossia la GUI (Graphic User Interface)</w:t>
+      </w:r>
+      <w:r>
+        <w:rPr>
+          <w:rFonts w:ascii="Times New Roman" w:hAnsi="Times New Roman" w:cs="Times New Roman"/>
+          <w:sz w:val="24"/>
+          <w:szCs w:val="24"/>
+        </w:rPr>
+        <w:t>.</w:t>
       </w:r>
     </w:p>
-    <w:p/>
+    <w:p>
+      <w:pPr>
+        <w:spacing w:line="360" w:lineRule="auto"/>
+        <w:rPr>
+          <w:rFonts w:ascii="Times New Roman" w:hAnsi="Times New Roman" w:cs="Times New Roman"/>
+          <w:sz w:val="24"/>
+          <w:szCs w:val="24"/>
+        </w:rPr>
+      </w:pPr>
+      <w:r>
+        <w:rPr>
+          <w:rFonts w:ascii="Times New Roman" w:hAnsi="Times New Roman" w:cs="Times New Roman"/>
+          <w:b/>
+          <w:bCs/>
+          <w:sz w:val="24"/>
+          <w:szCs w:val="24"/>
+        </w:rPr>
+        <w:t>Amazon Cognito:</w:t>
+      </w:r>
+      <w:r>
+        <w:rPr>
+          <w:rFonts w:ascii="Times New Roman" w:hAnsi="Times New Roman" w:cs="Times New Roman"/>
+          <w:sz w:val="24"/>
+          <w:szCs w:val="24"/>
+        </w:rPr>
+        <w:t xml:space="preserve"> Piattaforma Amazon che permette la gestione dell’account</w:t>
+      </w:r>
+      <w:r>
+        <w:rPr>
+          <w:rFonts w:ascii="Times New Roman" w:hAnsi="Times New Roman" w:cs="Times New Roman"/>
+          <w:sz w:val="24"/>
+          <w:szCs w:val="24"/>
+        </w:rPr>
+        <w:t xml:space="preserve"> </w:t>
+      </w:r>
+      <w:r>
+        <w:rPr>
+          <w:rFonts w:ascii="Times New Roman" w:hAnsi="Times New Roman" w:cs="Times New Roman"/>
+          <w:sz w:val="24"/>
+          <w:szCs w:val="24"/>
+        </w:rPr>
+        <w:t>dell’utente</w:t>
+      </w:r>
+      <w:r>
+        <w:rPr>
+          <w:rFonts w:ascii="Times New Roman" w:hAnsi="Times New Roman" w:cs="Times New Roman"/>
+          <w:sz w:val="24"/>
+          <w:szCs w:val="24"/>
+        </w:rPr>
+        <w:t xml:space="preserve">, ossia l’autenticazione e l’autorizzazione. Viene utilizzato dal client mobile per permettere il login e il </w:t>
+      </w:r>
+      <w:proofErr w:type="spellStart"/>
+      <w:r>
+        <w:rPr>
+          <w:rFonts w:ascii="Times New Roman" w:hAnsi="Times New Roman" w:cs="Times New Roman"/>
+          <w:sz w:val="24"/>
+          <w:szCs w:val="24"/>
+        </w:rPr>
+        <w:t>sign</w:t>
+      </w:r>
+      <w:proofErr w:type="spellEnd"/>
+      <w:r>
+        <w:rPr>
+          <w:rFonts w:ascii="Times New Roman" w:hAnsi="Times New Roman" w:cs="Times New Roman"/>
+          <w:sz w:val="24"/>
+          <w:szCs w:val="24"/>
+        </w:rPr>
+        <w:t>-in di ogni utente</w:t>
+      </w:r>
+      <w:r>
+        <w:rPr>
+          <w:rFonts w:ascii="Times New Roman" w:hAnsi="Times New Roman" w:cs="Times New Roman"/>
+          <w:sz w:val="24"/>
+          <w:szCs w:val="24"/>
+        </w:rPr>
+        <w:t>.</w:t>
+      </w:r>
+    </w:p>
+    <w:p>
+      <w:pPr>
+        <w:spacing w:line="360" w:lineRule="auto"/>
+        <w:rPr>
+          <w:rFonts w:ascii="Times New Roman" w:hAnsi="Times New Roman" w:cs="Times New Roman"/>
+          <w:sz w:val="24"/>
+          <w:szCs w:val="24"/>
+        </w:rPr>
+      </w:pPr>
+      <w:r>
+        <w:rPr>
+          <w:rFonts w:ascii="Times New Roman" w:hAnsi="Times New Roman" w:cs="Times New Roman"/>
+          <w:b/>
+          <w:bCs/>
+          <w:sz w:val="24"/>
+          <w:szCs w:val="24"/>
+        </w:rPr>
+        <w:lastRenderedPageBreak/>
+        <w:t>Amazon API Gateway</w:t>
+      </w:r>
+      <w:r>
+        <w:rPr>
+          <w:rFonts w:ascii="Times New Roman" w:hAnsi="Times New Roman" w:cs="Times New Roman"/>
+          <w:sz w:val="24"/>
+          <w:szCs w:val="24"/>
+        </w:rPr>
+        <w:t>:</w:t>
+      </w:r>
+      <w:r>
+        <w:rPr>
+          <w:rFonts w:ascii="Times New Roman" w:hAnsi="Times New Roman" w:cs="Times New Roman"/>
+          <w:sz w:val="24"/>
+          <w:szCs w:val="24"/>
+        </w:rPr>
+        <w:t xml:space="preserve"> Questo componente prende le richieste del client mobile, come per esempio quelle di suggerire il lavoro più adatto, e le inoltra alle funzioni lambda appropriate</w:t>
+      </w:r>
+    </w:p>
+    <w:p>
+      <w:pPr>
+        <w:spacing w:line="360" w:lineRule="auto"/>
+        <w:rPr>
+          <w:rFonts w:ascii="Times New Roman" w:hAnsi="Times New Roman" w:cs="Times New Roman"/>
+          <w:sz w:val="24"/>
+          <w:szCs w:val="24"/>
+        </w:rPr>
+      </w:pPr>
+      <w:r>
+        <w:rPr>
+          <w:rFonts w:ascii="Times New Roman" w:hAnsi="Times New Roman" w:cs="Times New Roman"/>
+          <w:b/>
+          <w:bCs/>
+          <w:sz w:val="24"/>
+          <w:szCs w:val="24"/>
+        </w:rPr>
+        <w:t>S3 Bucket</w:t>
+      </w:r>
+      <w:r>
+        <w:rPr>
+          <w:rFonts w:ascii="Times New Roman" w:hAnsi="Times New Roman" w:cs="Times New Roman"/>
+          <w:sz w:val="24"/>
+          <w:szCs w:val="24"/>
+        </w:rPr>
+        <w:t>: Racchiude tutta l’archiviazione dei dati necessari al funzionamento dell’applicazione, per esempio il dataset per l’AI, file, risultati, immagini.</w:t>
+      </w:r>
+    </w:p>
+    <w:p>
+      <w:pPr>
+        <w:spacing w:line="360" w:lineRule="auto"/>
+        <w:rPr>
+          <w:rFonts w:ascii="Times New Roman" w:hAnsi="Times New Roman" w:cs="Times New Roman"/>
+          <w:sz w:val="24"/>
+          <w:szCs w:val="24"/>
+        </w:rPr>
+      </w:pPr>
+      <w:r>
+        <w:rPr>
+          <w:rFonts w:ascii="Times New Roman" w:hAnsi="Times New Roman" w:cs="Times New Roman"/>
+          <w:b/>
+          <w:bCs/>
+          <w:sz w:val="24"/>
+          <w:szCs w:val="24"/>
+        </w:rPr>
+        <w:t xml:space="preserve">AWS </w:t>
+      </w:r>
+      <w:proofErr w:type="spellStart"/>
+      <w:r>
+        <w:rPr>
+          <w:rFonts w:ascii="Times New Roman" w:hAnsi="Times New Roman" w:cs="Times New Roman"/>
+          <w:b/>
+          <w:bCs/>
+          <w:sz w:val="24"/>
+          <w:szCs w:val="24"/>
+        </w:rPr>
+        <w:t>Glue</w:t>
+      </w:r>
+      <w:proofErr w:type="spellEnd"/>
+      <w:r>
+        <w:rPr>
+          <w:rFonts w:ascii="Times New Roman" w:hAnsi="Times New Roman" w:cs="Times New Roman"/>
+          <w:sz w:val="24"/>
+          <w:szCs w:val="24"/>
+        </w:rPr>
+        <w:t>: Effettua una pulizia e trasformazione dei dati grezzi presenti in S3 per poi utilizzarli nei modelli AI e nelle lambda</w:t>
+      </w:r>
+      <w:r>
+        <w:rPr>
+          <w:rFonts w:ascii="Times New Roman" w:hAnsi="Times New Roman" w:cs="Times New Roman"/>
+          <w:sz w:val="24"/>
+          <w:szCs w:val="24"/>
+        </w:rPr>
+        <w:t xml:space="preserve"> tramite la creazione di job con nel linguaggio </w:t>
+      </w:r>
+      <w:proofErr w:type="spellStart"/>
+      <w:r>
+        <w:rPr>
+          <w:rFonts w:ascii="Times New Roman" w:hAnsi="Times New Roman" w:cs="Times New Roman"/>
+          <w:sz w:val="24"/>
+          <w:szCs w:val="24"/>
+        </w:rPr>
+        <w:t>PySpark</w:t>
+      </w:r>
+      <w:proofErr w:type="spellEnd"/>
+      <w:r>
+        <w:rPr>
+          <w:rFonts w:ascii="Times New Roman" w:hAnsi="Times New Roman" w:cs="Times New Roman"/>
+          <w:sz w:val="24"/>
+          <w:szCs w:val="24"/>
+        </w:rPr>
+        <w:t>.</w:t>
+      </w:r>
+    </w:p>
+    <w:p>
+      <w:pPr>
+        <w:spacing w:line="360" w:lineRule="auto"/>
+        <w:rPr>
+          <w:rFonts w:ascii="Times New Roman" w:hAnsi="Times New Roman" w:cs="Times New Roman"/>
+          <w:sz w:val="24"/>
+          <w:szCs w:val="24"/>
+        </w:rPr>
+      </w:pPr>
+      <w:r>
+        <w:rPr>
+          <w:rFonts w:ascii="Times New Roman" w:hAnsi="Times New Roman" w:cs="Times New Roman"/>
+          <w:b/>
+          <w:bCs/>
+          <w:sz w:val="24"/>
+          <w:szCs w:val="24"/>
+        </w:rPr>
+        <w:t>AWS Lambda</w:t>
+      </w:r>
+      <w:r>
+        <w:rPr>
+          <w:rFonts w:ascii="Times New Roman" w:hAnsi="Times New Roman" w:cs="Times New Roman"/>
+          <w:sz w:val="24"/>
+          <w:szCs w:val="24"/>
+        </w:rPr>
+        <w:t xml:space="preserve">: </w:t>
+      </w:r>
+      <w:r>
+        <w:rPr>
+          <w:rFonts w:ascii="Times New Roman" w:hAnsi="Times New Roman" w:cs="Times New Roman"/>
+          <w:sz w:val="24"/>
+          <w:szCs w:val="24"/>
+        </w:rPr>
+        <w:t xml:space="preserve">Gestisce le principali funzioni dell’applicazione, ossia il login e il </w:t>
+      </w:r>
+      <w:proofErr w:type="spellStart"/>
+      <w:r>
+        <w:rPr>
+          <w:rFonts w:ascii="Times New Roman" w:hAnsi="Times New Roman" w:cs="Times New Roman"/>
+          <w:sz w:val="24"/>
+          <w:szCs w:val="24"/>
+        </w:rPr>
+        <w:t>sign</w:t>
+      </w:r>
+      <w:proofErr w:type="spellEnd"/>
+      <w:r>
+        <w:rPr>
+          <w:rFonts w:ascii="Times New Roman" w:hAnsi="Times New Roman" w:cs="Times New Roman"/>
+          <w:sz w:val="24"/>
+          <w:szCs w:val="24"/>
+        </w:rPr>
+        <w:t>-in per la profilazione utente</w:t>
+      </w:r>
+      <w:r>
+        <w:rPr>
+          <w:rFonts w:ascii="Times New Roman" w:hAnsi="Times New Roman" w:cs="Times New Roman"/>
+          <w:sz w:val="24"/>
+          <w:szCs w:val="24"/>
+        </w:rPr>
+        <w:t xml:space="preserve">. La funzione </w:t>
+      </w:r>
+      <w:proofErr w:type="spellStart"/>
+      <w:r>
+        <w:rPr>
+          <w:rFonts w:ascii="Times New Roman" w:hAnsi="Times New Roman" w:cs="Times New Roman"/>
+          <w:sz w:val="24"/>
+          <w:szCs w:val="24"/>
+        </w:rPr>
+        <w:t>Get_Score_By_Profile</w:t>
+      </w:r>
+      <w:proofErr w:type="spellEnd"/>
+      <w:r>
+        <w:rPr>
+          <w:rFonts w:ascii="Times New Roman" w:hAnsi="Times New Roman" w:cs="Times New Roman"/>
+          <w:sz w:val="24"/>
+          <w:szCs w:val="24"/>
+        </w:rPr>
+        <w:t xml:space="preserve">, invece va a raccogliere tutte le informazione dell’utente, ossia le sue competenze </w:t>
+      </w:r>
+      <w:proofErr w:type="spellStart"/>
+      <w:r>
+        <w:rPr>
+          <w:rFonts w:ascii="Times New Roman" w:hAnsi="Times New Roman" w:cs="Times New Roman"/>
+          <w:sz w:val="24"/>
+          <w:szCs w:val="24"/>
+        </w:rPr>
+        <w:t>tecniche,trasversali</w:t>
+      </w:r>
+      <w:proofErr w:type="spellEnd"/>
+      <w:r>
+        <w:rPr>
+          <w:rFonts w:ascii="Times New Roman" w:hAnsi="Times New Roman" w:cs="Times New Roman"/>
+          <w:sz w:val="24"/>
+          <w:szCs w:val="24"/>
+        </w:rPr>
+        <w:t xml:space="preserve"> e il percorso di studi al fine di creare un profilo utente, per poi infine ottenere una completezza del profilo ad almeno 80%, ossia lo score del profilo, infine la funzione </w:t>
+      </w:r>
+      <w:proofErr w:type="spellStart"/>
+      <w:r>
+        <w:rPr>
+          <w:rFonts w:ascii="Times New Roman" w:hAnsi="Times New Roman" w:cs="Times New Roman"/>
+          <w:sz w:val="24"/>
+          <w:szCs w:val="24"/>
+        </w:rPr>
+        <w:t>Get_Job_By_Score</w:t>
+      </w:r>
+      <w:proofErr w:type="spellEnd"/>
+      <w:r>
+        <w:rPr>
+          <w:rFonts w:ascii="Times New Roman" w:hAnsi="Times New Roman" w:cs="Times New Roman"/>
+          <w:sz w:val="24"/>
+          <w:szCs w:val="24"/>
+        </w:rPr>
+        <w:t xml:space="preserve"> va a prendere la profilazione utente precedentemente creata e i dati delle occupazioni lavorative per andare a suggerire le migliori opportunità lavorative in base al profilo creato tramite l’uso di Intelligenza Artificiale.</w:t>
+      </w:r>
+    </w:p>
+    <w:p>
+      <w:pPr>
+        <w:spacing w:line="360" w:lineRule="auto"/>
+        <w:rPr>
+          <w:rFonts w:ascii="Times New Roman" w:hAnsi="Times New Roman" w:cs="Times New Roman"/>
+          <w:b/>
+          <w:bCs/>
+          <w:sz w:val="24"/>
+          <w:szCs w:val="24"/>
+        </w:rPr>
+      </w:pPr>
+      <w:r>
+        <w:rPr>
+          <w:rFonts w:ascii="Times New Roman" w:hAnsi="Times New Roman" w:cs="Times New Roman"/>
+          <w:b/>
+          <w:bCs/>
+          <w:sz w:val="24"/>
+          <w:szCs w:val="24"/>
+        </w:rPr>
+        <w:t xml:space="preserve">Amazon </w:t>
+      </w:r>
+      <w:proofErr w:type="spellStart"/>
+      <w:r>
+        <w:rPr>
+          <w:rFonts w:ascii="Times New Roman" w:hAnsi="Times New Roman" w:cs="Times New Roman"/>
+          <w:b/>
+          <w:bCs/>
+          <w:sz w:val="24"/>
+          <w:szCs w:val="24"/>
+        </w:rPr>
+        <w:t>Bedrock</w:t>
+      </w:r>
+      <w:proofErr w:type="spellEnd"/>
+      <w:r>
+        <w:rPr>
+          <w:rFonts w:ascii="Times New Roman" w:hAnsi="Times New Roman" w:cs="Times New Roman"/>
+          <w:b/>
+          <w:bCs/>
+          <w:sz w:val="24"/>
+          <w:szCs w:val="24"/>
+        </w:rPr>
+        <w:t>(OpenAI)</w:t>
+      </w:r>
+      <w:r>
+        <w:rPr>
+          <w:rFonts w:ascii="Times New Roman" w:hAnsi="Times New Roman" w:cs="Times New Roman"/>
+          <w:b/>
+          <w:bCs/>
+          <w:sz w:val="24"/>
+          <w:szCs w:val="24"/>
+        </w:rPr>
+        <w:t xml:space="preserve">: </w:t>
+      </w:r>
+      <w:r>
+        <w:rPr>
+          <w:rFonts w:ascii="Times New Roman" w:hAnsi="Times New Roman" w:cs="Times New Roman"/>
+          <w:sz w:val="24"/>
+          <w:szCs w:val="24"/>
+        </w:rPr>
+        <w:t>Permette di accedere ed erogare</w:t>
+      </w:r>
+      <w:r>
+        <w:rPr>
+          <w:rFonts w:ascii="Times New Roman" w:hAnsi="Times New Roman" w:cs="Times New Roman"/>
+          <w:sz w:val="24"/>
+          <w:szCs w:val="24"/>
+        </w:rPr>
+        <w:t xml:space="preserve"> modelli</w:t>
+      </w:r>
+      <w:r>
+        <w:rPr>
+          <w:rFonts w:ascii="Times New Roman" w:hAnsi="Times New Roman" w:cs="Times New Roman"/>
+          <w:sz w:val="24"/>
+          <w:szCs w:val="24"/>
+        </w:rPr>
+        <w:t xml:space="preserve"> di IA generativa</w:t>
+      </w:r>
+      <w:r>
+        <w:rPr>
+          <w:rFonts w:ascii="Times New Roman" w:hAnsi="Times New Roman" w:cs="Times New Roman"/>
+          <w:sz w:val="24"/>
+          <w:szCs w:val="24"/>
+        </w:rPr>
+        <w:t xml:space="preserve"> come </w:t>
+      </w:r>
+      <w:r>
+        <w:rPr>
+          <w:rFonts w:ascii="Times New Roman" w:hAnsi="Times New Roman" w:cs="Times New Roman"/>
+          <w:sz w:val="24"/>
+          <w:szCs w:val="24"/>
+        </w:rPr>
+        <w:t>OpenAI</w:t>
+      </w:r>
+      <w:r>
+        <w:rPr>
+          <w:rFonts w:ascii="Times New Roman" w:hAnsi="Times New Roman" w:cs="Times New Roman"/>
+          <w:sz w:val="24"/>
+          <w:szCs w:val="24"/>
+        </w:rPr>
+        <w:t xml:space="preserve"> integrandosi nell’app </w:t>
+      </w:r>
+      <w:proofErr w:type="spellStart"/>
+      <w:r>
+        <w:rPr>
+          <w:rFonts w:ascii="Times New Roman" w:hAnsi="Times New Roman" w:cs="Times New Roman"/>
+          <w:sz w:val="24"/>
+          <w:szCs w:val="24"/>
+        </w:rPr>
+        <w:t>PandAI</w:t>
+      </w:r>
+      <w:proofErr w:type="spellEnd"/>
+      <w:r>
+        <w:rPr>
+          <w:rFonts w:ascii="Times New Roman" w:hAnsi="Times New Roman" w:cs="Times New Roman"/>
+          <w:sz w:val="24"/>
+          <w:szCs w:val="24"/>
+        </w:rPr>
+        <w:t>.</w:t>
+      </w:r>
+    </w:p>
+    <w:p>
+      <w:pPr>
+        <w:spacing w:line="360" w:lineRule="auto"/>
+        <w:rPr>
+          <w:rFonts w:ascii="Times New Roman" w:hAnsi="Times New Roman" w:cs="Times New Roman"/>
+          <w:sz w:val="24"/>
+          <w:szCs w:val="24"/>
+        </w:rPr>
+      </w:pPr>
+      <w:r>
+        <w:rPr>
+          <w:rFonts w:ascii="Times New Roman" w:hAnsi="Times New Roman" w:cs="Times New Roman"/>
+          <w:b/>
+          <w:bCs/>
+          <w:sz w:val="24"/>
+          <w:szCs w:val="24"/>
+        </w:rPr>
+        <w:t xml:space="preserve">Amazon </w:t>
+      </w:r>
+      <w:proofErr w:type="spellStart"/>
+      <w:r>
+        <w:rPr>
+          <w:rFonts w:ascii="Times New Roman" w:hAnsi="Times New Roman" w:cs="Times New Roman"/>
+          <w:b/>
+          <w:bCs/>
+          <w:sz w:val="24"/>
+          <w:szCs w:val="24"/>
+        </w:rPr>
+        <w:t>SageMaker</w:t>
+      </w:r>
+      <w:proofErr w:type="spellEnd"/>
+      <w:r>
+        <w:rPr>
+          <w:rFonts w:ascii="Times New Roman" w:hAnsi="Times New Roman" w:cs="Times New Roman"/>
+          <w:sz w:val="24"/>
+          <w:szCs w:val="24"/>
+        </w:rPr>
+        <w:t xml:space="preserve">: </w:t>
+      </w:r>
+      <w:r>
+        <w:rPr>
+          <w:rFonts w:ascii="Times New Roman" w:hAnsi="Times New Roman" w:cs="Times New Roman"/>
+          <w:sz w:val="24"/>
+          <w:szCs w:val="24"/>
+        </w:rPr>
+        <w:t>Permette l’addestramento di modelli personalizzati di machine learning</w:t>
+      </w:r>
+      <w:r>
+        <w:rPr>
+          <w:rFonts w:ascii="Times New Roman" w:hAnsi="Times New Roman" w:cs="Times New Roman"/>
+          <w:sz w:val="24"/>
+          <w:szCs w:val="24"/>
+        </w:rPr>
+        <w:t>.</w:t>
+      </w:r>
+    </w:p>
     <w:sectPr>
       <w:pgSz w:w="11906" w:h="16838"/>
-      <w:pgMar w:top="1417" w:right="1134" w:bottom="1134" w:left="1134" w:header="708" w:footer="708" w:gutter="0"/>
+      <w:pgMar w:top="1701" w:right="1701" w:bottom="1701" w:left="1701" w:header="709" w:footer="709" w:gutter="0"/>
       <w:cols w:space="708"/>
       <w:docGrid w:linePitch="360"/>
     </w:sectPr>
   </w:body>
 </w:document>
+</file>
+
+<file path=word/numbering.xml><?xml version="1.0" encoding="utf-8"?>
+<w:numbering xmlns:wpc="http://schemas.microsoft.com/office/word/2010/wordprocessingCanvas" xmlns:cx="http://schemas.microsoft.com/office/drawing/2014/chartex" xmlns:cx1="http://schemas.microsoft.com/office/drawing/2015/9/8/chartex" xmlns:cx2="http://schemas.microsoft.com/office/drawing/2015/10/21/chartex" xmlns:cx3="http://schemas.microsoft.com/office/drawing/2016/5/9/chartex" xmlns:cx4="http://schemas.microsoft.com/office/drawing/2016/5/10/chartex" xmlns:cx5="http://schemas.microsoft.com/office/drawing/2016/5/11/chartex" xmlns:cx6="http://schemas.microsoft.com/office/drawing/2016/5/12/chartex" xmlns:cx7="http://schemas.microsoft.com/office/drawing/2016/5/13/chartex" xmlns:cx8="http://schemas.microsoft.com/office/drawing/2016/5/14/chartex" xmlns:mc="http://schemas.openxmlformats.org/markup-compatibility/2006" xmlns:aink="http://schemas.microsoft.com/office/drawing/2016/ink" xmlns:am3d="http://schemas.microsoft.com/office/drawing/2017/model3d" xmlns:o="urn:schemas-microsoft-com:office:office" xmlns:oel="http://schemas.microsoft.com/office/2019/extlst" xmlns:r="http://schemas.openxmlformats.org/officeDocument/2006/relationships" xmlns:m="http://schemas.openxmlformats.org/officeDocument/2006/math" xmlns:v="urn:schemas-microsoft-com:vml" xmlns:wp14="http://schemas.microsoft.com/office/word/2010/wordprocessingDrawing" xmlns:wp="http://schemas.openxmlformats.org/drawingml/2006/wordprocessingDrawing" xmlns:w10="urn:schemas-microsoft-com:office:word" xmlns:w="http://schemas.openxmlformats.org/wordprocessingml/2006/main" xmlns:w14="http://schemas.microsoft.com/office/word/2010/wordml" xmlns:w15="http://schemas.microsoft.com/office/word/2012/wordml" xmlns:w16cex="http://schemas.microsoft.com/office/word/2018/wordml/cex" xmlns:w16cid="http://schemas.microsoft.com/office/word/2016/wordml/cid" xmlns:w16="http://schemas.microsoft.com/office/word/2018/wordml" xmlns:w16du="http://schemas.microsoft.com/office/word/2023/wordml/word16du" xmlns:w16sdtdh="http://schemas.microsoft.com/office/word/2020/wordml/sdtdatahash" xmlns:w16sdtfl="http://schemas.microsoft.com/office/word/2024/wordml/sdtformatlock" xmlns:w16se="http://schemas.microsoft.com/office/word/2015/wordml/symex" xmlns:wpg="http://schemas.microsoft.com/office/word/2010/wordprocessingGroup" xmlns:wpi="http://schemas.microsoft.com/office/word/2010/wordprocessingInk" xmlns:wne="http://schemas.microsoft.com/office/word/2006/wordml" xmlns:wps="http://schemas.microsoft.com/office/word/2010/wordprocessingShape" mc:Ignorable="w14 w15 w16se w16cid w16 w16cex w16sdtdh w16sdtfl w16du wp14">
+  <w:abstractNum w:abstractNumId="0" w15:restartNumberingAfterBreak="0">
+    <w:nsid w:val="70042A13"/>
+    <w:multiLevelType w:val="multilevel"/>
+    <w:tmpl w:val="97AE5FEE"/>
+    <w:lvl w:ilvl="0">
+      <w:start w:val="1"/>
+      <w:numFmt w:val="bullet"/>
+      <w:lvlText w:val=""/>
+      <w:lvlJc w:val="left"/>
+      <w:pPr>
+        <w:tabs>
+          <w:tab w:val="num" w:pos="720"/>
+        </w:tabs>
+        <w:ind w:left="720" w:hanging="360"/>
+      </w:pPr>
+      <w:rPr>
+        <w:rFonts w:ascii="Symbol" w:hAnsi="Symbol" w:hint="default"/>
+        <w:sz w:val="20"/>
+      </w:rPr>
+    </w:lvl>
+    <w:lvl w:ilvl="1">
+      <w:start w:val="1"/>
+      <w:numFmt w:val="bullet"/>
+      <w:lvlText w:val="o"/>
+      <w:lvlJc w:val="left"/>
+      <w:pPr>
+        <w:tabs>
+          <w:tab w:val="num" w:pos="1440"/>
+        </w:tabs>
+        <w:ind w:left="1440" w:hanging="360"/>
+      </w:pPr>
+      <w:rPr>
+        <w:rFonts w:ascii="Courier New" w:hAnsi="Courier New" w:hint="default"/>
+        <w:sz w:val="20"/>
+      </w:rPr>
+    </w:lvl>
+    <w:lvl w:ilvl="2" w:tentative="1">
+      <w:start w:val="1"/>
+      <w:numFmt w:val="bullet"/>
+      <w:lvlText w:val=""/>
+      <w:lvlJc w:val="left"/>
+      <w:pPr>
+        <w:tabs>
+          <w:tab w:val="num" w:pos="2160"/>
+        </w:tabs>
+        <w:ind w:left="2160" w:hanging="360"/>
+      </w:pPr>
+      <w:rPr>
+        <w:rFonts w:ascii="Wingdings" w:hAnsi="Wingdings" w:hint="default"/>
+        <w:sz w:val="20"/>
+      </w:rPr>
+    </w:lvl>
+    <w:lvl w:ilvl="3" w:tentative="1">
+      <w:start w:val="1"/>
+      <w:numFmt w:val="bullet"/>
+      <w:lvlText w:val=""/>
+      <w:lvlJc w:val="left"/>
+      <w:pPr>
+        <w:tabs>
+          <w:tab w:val="num" w:pos="2880"/>
+        </w:tabs>
+        <w:ind w:left="2880" w:hanging="360"/>
+      </w:pPr>
+      <w:rPr>
+        <w:rFonts w:ascii="Wingdings" w:hAnsi="Wingdings" w:hint="default"/>
+        <w:sz w:val="20"/>
+      </w:rPr>
+    </w:lvl>
+    <w:lvl w:ilvl="4" w:tentative="1">
+      <w:start w:val="1"/>
+      <w:numFmt w:val="bullet"/>
+      <w:lvlText w:val=""/>
+      <w:lvlJc w:val="left"/>
+      <w:pPr>
+        <w:tabs>
+          <w:tab w:val="num" w:pos="3600"/>
+        </w:tabs>
+        <w:ind w:left="3600" w:hanging="360"/>
+      </w:pPr>
+      <w:rPr>
+        <w:rFonts w:ascii="Wingdings" w:hAnsi="Wingdings" w:hint="default"/>
+        <w:sz w:val="20"/>
+      </w:rPr>
+    </w:lvl>
+    <w:lvl w:ilvl="5" w:tentative="1">
+      <w:start w:val="1"/>
+      <w:numFmt w:val="bullet"/>
+      <w:lvlText w:val=""/>
+      <w:lvlJc w:val="left"/>
+      <w:pPr>
+        <w:tabs>
+          <w:tab w:val="num" w:pos="4320"/>
+        </w:tabs>
+        <w:ind w:left="4320" w:hanging="360"/>
+      </w:pPr>
+      <w:rPr>
+        <w:rFonts w:ascii="Wingdings" w:hAnsi="Wingdings" w:hint="default"/>
+        <w:sz w:val="20"/>
+      </w:rPr>
+    </w:lvl>
+    <w:lvl w:ilvl="6" w:tentative="1">
+      <w:start w:val="1"/>
+      <w:numFmt w:val="bullet"/>
+      <w:lvlText w:val=""/>
+      <w:lvlJc w:val="left"/>
+      <w:pPr>
+        <w:tabs>
+          <w:tab w:val="num" w:pos="5040"/>
+        </w:tabs>
+        <w:ind w:left="5040" w:hanging="360"/>
+      </w:pPr>
+      <w:rPr>
+        <w:rFonts w:ascii="Wingdings" w:hAnsi="Wingdings" w:hint="default"/>
+        <w:sz w:val="20"/>
+      </w:rPr>
+    </w:lvl>
+    <w:lvl w:ilvl="7" w:tentative="1">
+      <w:start w:val="1"/>
+      <w:numFmt w:val="bullet"/>
+      <w:lvlText w:val=""/>
+      <w:lvlJc w:val="left"/>
+      <w:pPr>
+        <w:tabs>
+          <w:tab w:val="num" w:pos="5760"/>
+        </w:tabs>
+        <w:ind w:left="5760" w:hanging="360"/>
+      </w:pPr>
+      <w:rPr>
+        <w:rFonts w:ascii="Wingdings" w:hAnsi="Wingdings" w:hint="default"/>
+        <w:sz w:val="20"/>
+      </w:rPr>
+    </w:lvl>
+    <w:lvl w:ilvl="8" w:tentative="1">
+      <w:start w:val="1"/>
+      <w:numFmt w:val="bullet"/>
+      <w:lvlText w:val=""/>
+      <w:lvlJc w:val="left"/>
+      <w:pPr>
+        <w:tabs>
+          <w:tab w:val="num" w:pos="6480"/>
+        </w:tabs>
+        <w:ind w:left="6480" w:hanging="360"/>
+      </w:pPr>
+      <w:rPr>
+        <w:rFonts w:ascii="Wingdings" w:hAnsi="Wingdings" w:hint="default"/>
+        <w:sz w:val="20"/>
+      </w:rPr>
+    </w:lvl>
+  </w:abstractNum>
+  <w:abstractNum w:abstractNumId="1" w15:restartNumberingAfterBreak="0">
+    <w:nsid w:val="74301C3E"/>
+    <w:multiLevelType w:val="multilevel"/>
+    <w:tmpl w:val="47866FA2"/>
+    <w:lvl w:ilvl="0">
+      <w:start w:val="1"/>
+      <w:numFmt w:val="bullet"/>
+      <w:lvlText w:val=""/>
+      <w:lvlJc w:val="left"/>
+      <w:pPr>
+        <w:tabs>
+          <w:tab w:val="num" w:pos="720"/>
+        </w:tabs>
+        <w:ind w:left="720" w:hanging="360"/>
+      </w:pPr>
+      <w:rPr>
+        <w:rFonts w:ascii="Symbol" w:hAnsi="Symbol" w:hint="default"/>
+        <w:sz w:val="20"/>
+      </w:rPr>
+    </w:lvl>
+    <w:lvl w:ilvl="1">
+      <w:start w:val="1"/>
+      <w:numFmt w:val="bullet"/>
+      <w:lvlText w:val="o"/>
+      <w:lvlJc w:val="left"/>
+      <w:pPr>
+        <w:tabs>
+          <w:tab w:val="num" w:pos="1440"/>
+        </w:tabs>
+        <w:ind w:left="1440" w:hanging="360"/>
+      </w:pPr>
+      <w:rPr>
+        <w:rFonts w:ascii="Courier New" w:hAnsi="Courier New" w:hint="default"/>
+        <w:sz w:val="20"/>
+      </w:rPr>
+    </w:lvl>
+    <w:lvl w:ilvl="2" w:tentative="1">
+      <w:start w:val="1"/>
+      <w:numFmt w:val="bullet"/>
+      <w:lvlText w:val=""/>
+      <w:lvlJc w:val="left"/>
+      <w:pPr>
+        <w:tabs>
+          <w:tab w:val="num" w:pos="2160"/>
+        </w:tabs>
+        <w:ind w:left="2160" w:hanging="360"/>
+      </w:pPr>
+      <w:rPr>
+        <w:rFonts w:ascii="Wingdings" w:hAnsi="Wingdings" w:hint="default"/>
+        <w:sz w:val="20"/>
+      </w:rPr>
+    </w:lvl>
+    <w:lvl w:ilvl="3" w:tentative="1">
+      <w:start w:val="1"/>
+      <w:numFmt w:val="bullet"/>
+      <w:lvlText w:val=""/>
+      <w:lvlJc w:val="left"/>
+      <w:pPr>
+        <w:tabs>
+          <w:tab w:val="num" w:pos="2880"/>
+        </w:tabs>
+        <w:ind w:left="2880" w:hanging="360"/>
+      </w:pPr>
+      <w:rPr>
+        <w:rFonts w:ascii="Wingdings" w:hAnsi="Wingdings" w:hint="default"/>
+        <w:sz w:val="20"/>
+      </w:rPr>
+    </w:lvl>
+    <w:lvl w:ilvl="4" w:tentative="1">
+      <w:start w:val="1"/>
+      <w:numFmt w:val="bullet"/>
+      <w:lvlText w:val=""/>
+      <w:lvlJc w:val="left"/>
+      <w:pPr>
+        <w:tabs>
+          <w:tab w:val="num" w:pos="3600"/>
+        </w:tabs>
+        <w:ind w:left="3600" w:hanging="360"/>
+      </w:pPr>
+      <w:rPr>
+        <w:rFonts w:ascii="Wingdings" w:hAnsi="Wingdings" w:hint="default"/>
+        <w:sz w:val="20"/>
+      </w:rPr>
+    </w:lvl>
+    <w:lvl w:ilvl="5" w:tentative="1">
+      <w:start w:val="1"/>
+      <w:numFmt w:val="bullet"/>
+      <w:lvlText w:val=""/>
+      <w:lvlJc w:val="left"/>
+      <w:pPr>
+        <w:tabs>
+          <w:tab w:val="num" w:pos="4320"/>
+        </w:tabs>
+        <w:ind w:left="4320" w:hanging="360"/>
+      </w:pPr>
+      <w:rPr>
+        <w:rFonts w:ascii="Wingdings" w:hAnsi="Wingdings" w:hint="default"/>
+        <w:sz w:val="20"/>
+      </w:rPr>
+    </w:lvl>
+    <w:lvl w:ilvl="6" w:tentative="1">
+      <w:start w:val="1"/>
+      <w:numFmt w:val="bullet"/>
+      <w:lvlText w:val=""/>
+      <w:lvlJc w:val="left"/>
+      <w:pPr>
+        <w:tabs>
+          <w:tab w:val="num" w:pos="5040"/>
+        </w:tabs>
+        <w:ind w:left="5040" w:hanging="360"/>
+      </w:pPr>
+      <w:rPr>
+        <w:rFonts w:ascii="Wingdings" w:hAnsi="Wingdings" w:hint="default"/>
+        <w:sz w:val="20"/>
+      </w:rPr>
+    </w:lvl>
+    <w:lvl w:ilvl="7" w:tentative="1">
+      <w:start w:val="1"/>
+      <w:numFmt w:val="bullet"/>
+      <w:lvlText w:val=""/>
+      <w:lvlJc w:val="left"/>
+      <w:pPr>
+        <w:tabs>
+          <w:tab w:val="num" w:pos="5760"/>
+        </w:tabs>
+        <w:ind w:left="5760" w:hanging="360"/>
+      </w:pPr>
+      <w:rPr>
+        <w:rFonts w:ascii="Wingdings" w:hAnsi="Wingdings" w:hint="default"/>
+        <w:sz w:val="20"/>
+      </w:rPr>
+    </w:lvl>
+    <w:lvl w:ilvl="8" w:tentative="1">
+      <w:start w:val="1"/>
+      <w:numFmt w:val="bullet"/>
+      <w:lvlText w:val=""/>
+      <w:lvlJc w:val="left"/>
+      <w:pPr>
+        <w:tabs>
+          <w:tab w:val="num" w:pos="6480"/>
+        </w:tabs>
+        <w:ind w:left="6480" w:hanging="360"/>
+      </w:pPr>
+      <w:rPr>
+        <w:rFonts w:ascii="Wingdings" w:hAnsi="Wingdings" w:hint="default"/>
+        <w:sz w:val="20"/>
+      </w:rPr>
+    </w:lvl>
+  </w:abstractNum>
+  <w:num w:numId="1" w16cid:durableId="1169757692">
+    <w:abstractNumId w:val="0"/>
+  </w:num>
+  <w:num w:numId="2" w16cid:durableId="309597878">
+    <w:abstractNumId w:val="1"/>
+  </w:num>
+</w:numbering>
 </file>
 
 <file path=word/styles.xml><?xml version="1.0" encoding="utf-8"?>
@@ -1347,4 +2372,16 @@
     </a:ext>
   </a:extLst>
 </a:theme>
+</file>
+
+<file path=customXml/item1.xml><?xml version="1.0" encoding="utf-8"?>
+<b:Sources xmlns:b="http://schemas.openxmlformats.org/officeDocument/2006/bibliography" xmlns="http://schemas.openxmlformats.org/officeDocument/2006/bibliography" SelectedStyle="\APASixthEditionOfficeOnline.xsl" StyleName="APA" Version="6"/>
+</file>
+
+<file path=customXml/itemProps1.xml><?xml version="1.0" encoding="utf-8"?>
+<ds:datastoreItem xmlns:ds="http://schemas.openxmlformats.org/officeDocument/2006/customXml" ds:itemID="{7B3EDF85-2059-4ECF-97E2-899121C5BD6B}">
+  <ds:schemaRefs>
+    <ds:schemaRef ds:uri="http://schemas.openxmlformats.org/officeDocument/2006/bibliography"/>
+  </ds:schemaRefs>
+</ds:datastoreItem>
 </file>
</xml_diff>